<commit_message>
atualizacao atender ordem de servico
</commit_message>
<xml_diff>
--- a/Requisitos/descricao_casos_de_uso/nivel_sistema/CSU18 - AtenderOrdemDeServico.docx
+++ b/Requisitos/descricao_casos_de_uso/nivel_sistema/CSU18 - AtenderOrdemDeServico.docx
@@ -21,7 +21,28 @@
           <w:szCs w:val="28"/>
           <w:rtl w:val="0"/>
         </w:rPr>
-        <w:t>CSU16 -</w:t>
+        <w:t>CSU1</w:t>
+      </w:r>
+      <w:r>
+        <w:rPr>
+          <w:rFonts w:hint="default" w:cs="Arial"/>
+          <w:b/>
+          <w:sz w:val="28"/>
+          <w:szCs w:val="28"/>
+          <w:rtl w:val="0"/>
+          <w:lang w:val="pt-BR"/>
+        </w:rPr>
+        <w:t>8</w:t>
+      </w:r>
+      <w:r>
+        <w:rPr>
+          <w:rFonts w:hint="default" w:ascii="Arial" w:hAnsi="Arial" w:cs="Arial"/>
+          <w:b/>
+          <w:sz w:val="28"/>
+          <w:szCs w:val="28"/>
+          <w:rtl w:val="0"/>
+        </w:rPr>
+        <w:t xml:space="preserve"> -</w:t>
       </w:r>
       <w:r>
         <w:rPr>
@@ -118,6 +139,12 @@
             <w:insideH w:val="none" w:color="000000" w:sz="0" w:space="0"/>
             <w:insideV w:val="none" w:color="000000" w:sz="0" w:space="0"/>
           </w:tblBorders>
+          <w:tblCellMar>
+            <w:top w:w="100" w:type="dxa"/>
+            <w:left w:w="100" w:type="dxa"/>
+            <w:bottom w:w="100" w:type="dxa"/>
+            <w:right w:w="100" w:type="dxa"/>
+          </w:tblCellMar>
         </w:tblPrEx>
         <w:trPr>
           <w:trHeight w:val="690" w:hRule="atLeast"/>
@@ -208,6 +235,12 @@
             <w:insideH w:val="none" w:color="000000" w:sz="0" w:space="0"/>
             <w:insideV w:val="none" w:color="000000" w:sz="0" w:space="0"/>
           </w:tblBorders>
+          <w:tblCellMar>
+            <w:top w:w="100" w:type="dxa"/>
+            <w:left w:w="100" w:type="dxa"/>
+            <w:bottom w:w="100" w:type="dxa"/>
+            <w:right w:w="100" w:type="dxa"/>
+          </w:tblCellMar>
         </w:tblPrEx>
         <w:trPr>
           <w:trHeight w:val="785" w:hRule="atLeast"/>
@@ -289,6 +322,12 @@
             <w:insideH w:val="none" w:color="000000" w:sz="0" w:space="0"/>
             <w:insideV w:val="none" w:color="000000" w:sz="0" w:space="0"/>
           </w:tblBorders>
+          <w:tblCellMar>
+            <w:top w:w="100" w:type="dxa"/>
+            <w:left w:w="100" w:type="dxa"/>
+            <w:bottom w:w="100" w:type="dxa"/>
+            <w:right w:w="100" w:type="dxa"/>
+          </w:tblCellMar>
         </w:tblPrEx>
         <w:trPr>
           <w:trHeight w:val="530" w:hRule="atLeast"/>
@@ -370,6 +409,12 @@
             <w:insideH w:val="none" w:color="000000" w:sz="0" w:space="0"/>
             <w:insideV w:val="none" w:color="000000" w:sz="0" w:space="0"/>
           </w:tblBorders>
+          <w:tblCellMar>
+            <w:top w:w="100" w:type="dxa"/>
+            <w:left w:w="100" w:type="dxa"/>
+            <w:bottom w:w="100" w:type="dxa"/>
+            <w:right w:w="100" w:type="dxa"/>
+          </w:tblCellMar>
         </w:tblPrEx>
         <w:trPr>
           <w:trHeight w:val="530" w:hRule="atLeast"/>
@@ -451,6 +496,12 @@
             <w:insideH w:val="none" w:color="000000" w:sz="0" w:space="0"/>
             <w:insideV w:val="none" w:color="000000" w:sz="0" w:space="0"/>
           </w:tblBorders>
+          <w:tblCellMar>
+            <w:top w:w="100" w:type="dxa"/>
+            <w:left w:w="100" w:type="dxa"/>
+            <w:bottom w:w="100" w:type="dxa"/>
+            <w:right w:w="100" w:type="dxa"/>
+          </w:tblCellMar>
         </w:tblPrEx>
         <w:trPr>
           <w:trHeight w:val="785" w:hRule="atLeast"/>
@@ -525,7 +576,24 @@
                 <w:color w:val="FF0000"/>
                 <w:rtl w:val="0"/>
               </w:rPr>
-              <w:t>CSU17 - AutenticarPessoa</w:t>
+              <w:t>CSU1</w:t>
+            </w:r>
+            <w:r>
+              <w:rPr>
+                <w:rFonts w:hint="default" w:cs="Arial"/>
+                <w:color w:val="FF0000"/>
+                <w:rtl w:val="0"/>
+                <w:lang w:val="pt-BR"/>
+              </w:rPr>
+              <w:t>9</w:t>
+            </w:r>
+            <w:r>
+              <w:rPr>
+                <w:rFonts w:hint="default" w:ascii="Arial" w:hAnsi="Arial" w:cs="Arial"/>
+                <w:color w:val="FF0000"/>
+                <w:rtl w:val="0"/>
+              </w:rPr>
+              <w:t xml:space="preserve"> - AutenticarPessoa</w:t>
             </w:r>
             <w:r>
               <w:rPr>
@@ -547,6 +615,12 @@
             <w:insideH w:val="none" w:color="000000" w:sz="0" w:space="0"/>
             <w:insideV w:val="none" w:color="000000" w:sz="0" w:space="0"/>
           </w:tblBorders>
+          <w:tblCellMar>
+            <w:top w:w="100" w:type="dxa"/>
+            <w:left w:w="100" w:type="dxa"/>
+            <w:bottom w:w="100" w:type="dxa"/>
+            <w:right w:w="100" w:type="dxa"/>
+          </w:tblCellMar>
         </w:tblPrEx>
         <w:trPr>
           <w:trHeight w:val="530" w:hRule="atLeast"/>
@@ -628,6 +702,12 @@
             <w:insideH w:val="none" w:color="000000" w:sz="0" w:space="0"/>
             <w:insideV w:val="none" w:color="000000" w:sz="0" w:space="0"/>
           </w:tblBorders>
+          <w:tblCellMar>
+            <w:top w:w="100" w:type="dxa"/>
+            <w:left w:w="100" w:type="dxa"/>
+            <w:bottom w:w="100" w:type="dxa"/>
+            <w:right w:w="100" w:type="dxa"/>
+          </w:tblCellMar>
         </w:tblPrEx>
         <w:trPr>
           <w:trHeight w:val="530" w:hRule="atLeast"/>
@@ -679,6 +759,12 @@
             <w:insideH w:val="none" w:color="000000" w:sz="0" w:space="0"/>
             <w:insideV w:val="none" w:color="000000" w:sz="0" w:space="0"/>
           </w:tblBorders>
+          <w:tblCellMar>
+            <w:top w:w="100" w:type="dxa"/>
+            <w:left w:w="100" w:type="dxa"/>
+            <w:bottom w:w="100" w:type="dxa"/>
+            <w:right w:w="100" w:type="dxa"/>
+          </w:tblCellMar>
         </w:tblPrEx>
         <w:trPr>
           <w:trHeight w:val="2775" w:hRule="atLeast"/>
@@ -722,22 +808,52 @@
                 <w:rFonts w:hint="default" w:ascii="Arial" w:hAnsi="Arial" w:cs="Arial"/>
                 <w:rtl w:val="0"/>
               </w:rPr>
-              <w:t xml:space="preserve"> Ator</w:t>
-            </w:r>
-            <w:r>
-              <w:rPr>
-                <w:rFonts w:hint="default" w:ascii="Arial" w:hAnsi="Arial" w:cs="Arial"/>
-                <w:rtl w:val="0"/>
-                <w:lang w:val="pt-PT"/>
-              </w:rPr>
-              <w:t xml:space="preserve"> na tela</w:t>
-            </w:r>
-            <w:r>
-              <w:rPr>
-                <w:rFonts w:hint="default" w:ascii="Arial" w:hAnsi="Arial" w:cs="Arial"/>
-                <w:rtl w:val="0"/>
-              </w:rPr>
-              <w:t xml:space="preserve"> clica no botão Atender Ordens Serviço e será direcionado para a tela </w:t>
+              <w:t xml:space="preserve"> Ator clica no botão </w:t>
+            </w:r>
+            <w:r>
+              <w:rPr>
+                <w:rFonts w:hint="default" w:cs="Arial"/>
+                <w:rtl w:val="0"/>
+                <w:lang w:val="pt-BR"/>
+              </w:rPr>
+              <w:t>“</w:t>
+            </w:r>
+            <w:r>
+              <w:rPr>
+                <w:rFonts w:hint="default" w:ascii="Arial" w:hAnsi="Arial" w:cs="Arial"/>
+                <w:rtl w:val="0"/>
+              </w:rPr>
+              <w:t>Atender Ordens Serviço</w:t>
+            </w:r>
+            <w:r>
+              <w:rPr>
+                <w:rFonts w:hint="default" w:cs="Arial"/>
+                <w:rtl w:val="0"/>
+                <w:lang w:val="pt-BR"/>
+              </w:rPr>
+              <w:t>” em qualquer uma de suas telas</w:t>
+            </w:r>
+            <w:r>
+              <w:rPr>
+                <w:rFonts w:hint="default" w:ascii="Arial" w:hAnsi="Arial" w:cs="Arial"/>
+                <w:rtl w:val="0"/>
+              </w:rPr>
+              <w:t xml:space="preserve"> se</w:t>
+            </w:r>
+            <w:r>
+              <w:rPr>
+                <w:rFonts w:hint="default" w:cs="Arial"/>
+                <w:rtl w:val="0"/>
+                <w:lang w:val="pt-BR"/>
+              </w:rPr>
+              <w:t>ndo</w:t>
+            </w:r>
+            <w:r>
+              <w:rPr>
+                <w:rFonts w:hint="default" w:ascii="Arial" w:hAnsi="Arial" w:cs="Arial"/>
+                <w:rtl w:val="0"/>
+              </w:rPr>
+              <w:t xml:space="preserve"> direcionado para a tela </w:t>
             </w:r>
             <w:r>
               <w:rPr>
@@ -866,7 +982,37 @@
                 <w:rFonts w:hint="default" w:ascii="Arial" w:hAnsi="Arial" w:cs="Arial"/>
                 <w:rtl w:val="0"/>
               </w:rPr>
-              <w:t xml:space="preserve"> Ator irá atualizar o status do serviço no dropdown da área de Informações Técnicas;</w:t>
+              <w:t xml:space="preserve"> Ator irá atualizar o status do serviço no dropdown da área de Informaç</w:t>
+            </w:r>
+            <w:r>
+              <w:rPr>
+                <w:rFonts w:hint="default" w:cs="Arial"/>
+                <w:rtl w:val="0"/>
+                <w:lang w:val="pt-BR"/>
+              </w:rPr>
+              <w:t>ão</w:t>
+            </w:r>
+            <w:r>
+              <w:rPr>
+                <w:rFonts w:hint="default" w:ascii="Arial" w:hAnsi="Arial" w:cs="Arial"/>
+                <w:rtl w:val="0"/>
+              </w:rPr>
+              <w:t xml:space="preserve"> Técnica</w:t>
+            </w:r>
+            <w:r>
+              <w:rPr>
+                <w:rFonts w:hint="default" w:cs="Arial"/>
+                <w:rtl w:val="0"/>
+                <w:lang w:val="pt-BR"/>
+              </w:rPr>
+              <w:t>, alterar o patrimônio (caso seja necessário) e fornecer os materiais necessários para a  solicitação do serviço</w:t>
+            </w:r>
+            <w:r>
+              <w:rPr>
+                <w:rFonts w:hint="default" w:ascii="Arial" w:hAnsi="Arial" w:cs="Arial"/>
+                <w:rtl w:val="0"/>
+              </w:rPr>
+              <w:t>;</w:t>
             </w:r>
           </w:p>
           <w:p>
@@ -890,7 +1036,37 @@
                 <w:rFonts w:hint="default" w:ascii="Arial" w:hAnsi="Arial" w:cs="Arial"/>
                 <w:rtl w:val="0"/>
               </w:rPr>
-              <w:t xml:space="preserve"> Ator clica no botão Atualizar.</w:t>
+              <w:t xml:space="preserve"> Ator clica no botão </w:t>
+            </w:r>
+            <w:r>
+              <w:rPr>
+                <w:rFonts w:hint="default" w:cs="Arial"/>
+                <w:rtl w:val="0"/>
+                <w:lang w:val="pt-BR"/>
+              </w:rPr>
+              <w:t>“</w:t>
+            </w:r>
+            <w:r>
+              <w:rPr>
+                <w:rFonts w:hint="default" w:ascii="Arial" w:hAnsi="Arial" w:cs="Arial"/>
+                <w:rtl w:val="0"/>
+              </w:rPr>
+              <w:t>Atualizar</w:t>
+            </w:r>
+            <w:r>
+              <w:rPr>
+                <w:rFonts w:hint="default" w:cs="Arial"/>
+                <w:rtl w:val="0"/>
+                <w:lang w:val="pt-BR"/>
+              </w:rPr>
+              <w:t>”</w:t>
+            </w:r>
+            <w:r>
+              <w:rPr>
+                <w:rFonts w:hint="default" w:ascii="Arial" w:hAnsi="Arial" w:cs="Arial"/>
+                <w:rtl w:val="0"/>
+              </w:rPr>
+              <w:t>.</w:t>
             </w:r>
           </w:p>
         </w:tc>
@@ -905,6 +1081,12 @@
             <w:insideH w:val="none" w:color="000000" w:sz="0" w:space="0"/>
             <w:insideV w:val="none" w:color="000000" w:sz="0" w:space="0"/>
           </w:tblBorders>
+          <w:tblCellMar>
+            <w:top w:w="100" w:type="dxa"/>
+            <w:left w:w="100" w:type="dxa"/>
+            <w:bottom w:w="100" w:type="dxa"/>
+            <w:right w:w="100" w:type="dxa"/>
+          </w:tblCellMar>
         </w:tblPrEx>
         <w:trPr>
           <w:trHeight w:val="780" w:hRule="atLeast"/>
@@ -957,6 +1139,12 @@
             <w:insideH w:val="none" w:color="000000" w:sz="0" w:space="0"/>
             <w:insideV w:val="none" w:color="000000" w:sz="0" w:space="0"/>
           </w:tblBorders>
+          <w:tblCellMar>
+            <w:top w:w="100" w:type="dxa"/>
+            <w:left w:w="100" w:type="dxa"/>
+            <w:bottom w:w="100" w:type="dxa"/>
+            <w:right w:w="100" w:type="dxa"/>
+          </w:tblCellMar>
         </w:tblPrEx>
         <w:trPr>
           <w:trHeight w:val="780" w:hRule="atLeast"/>
@@ -1009,45 +1197,6 @@
                 <w:rtl w:val="0"/>
               </w:rPr>
               <w:t>Solicitação de Materiais</w:t>
-            </w:r>
-            <w:r>
-              <w:rPr>
-                <w:rFonts w:hint="default" w:ascii="Arial" w:hAnsi="Arial" w:cs="Arial"/>
-                <w:rtl w:val="0"/>
-              </w:rPr>
-              <w:t>;</w:t>
-            </w:r>
-          </w:p>
-          <w:p>
-            <w:pPr>
-              <w:spacing w:before="240" w:after="240" w:line="276" w:lineRule="auto"/>
-              <w:jc w:val="left"/>
-              <w:rPr>
-                <w:rFonts w:hint="default" w:ascii="Arial" w:hAnsi="Arial" w:cs="Arial"/>
-              </w:rPr>
-            </w:pPr>
-            <w:r>
-              <w:rPr>
-                <w:rFonts w:hint="default" w:ascii="Arial" w:hAnsi="Arial" w:cs="Arial"/>
-                <w:b/>
-                <w:rtl w:val="0"/>
-              </w:rPr>
-              <w:t xml:space="preserve">Linha 3: </w:t>
-            </w:r>
-            <w:r>
-              <w:rPr>
-                <w:rFonts w:hint="default" w:ascii="Arial" w:hAnsi="Arial" w:cs="Arial"/>
-                <w:rtl w:val="0"/>
-              </w:rPr>
-              <w:t xml:space="preserve">Ator inicia realização da Ordem de Serviço, ver Seção </w:t>
-            </w:r>
-            <w:r>
-              <w:rPr>
-                <w:rFonts w:hint="default" w:ascii="Arial" w:hAnsi="Arial" w:cs="Arial"/>
-                <w:color w:val="FF0000"/>
-                <w:rtl w:val="0"/>
-              </w:rPr>
-              <w:t>Solicitação em Andamento</w:t>
             </w:r>
             <w:r>
               <w:rPr>
@@ -1131,7 +1280,23 @@
           <w:rFonts w:hint="default" w:ascii="Arial" w:hAnsi="Arial" w:cs="Arial"/>
           <w:rtl w:val="0"/>
         </w:rPr>
-        <w:t>Solicitação de Materiais</w:t>
+        <w:t>Soli</w:t>
+      </w:r>
+      <w:bookmarkStart w:id="2" w:name="_GoBack"/>
+      <w:r>
+        <w:rPr>
+          <w:rFonts w:hint="default" w:ascii="Arial" w:hAnsi="Arial" w:cs="Arial"/>
+          <w:rtl w:val="0"/>
+        </w:rPr>
+        <w:t>citação de Materia</w:t>
+      </w:r>
+      <w:bookmarkEnd w:id="2"/>
+      <w:r>
+        <w:rPr>
+          <w:rFonts w:hint="default" w:ascii="Arial" w:hAnsi="Arial" w:cs="Arial"/>
+          <w:rtl w:val="0"/>
+        </w:rPr>
+        <w:t>is</w:t>
       </w:r>
     </w:p>
     <w:p>
@@ -1175,6 +1340,12 @@
             <w:insideH w:val="single" w:color="000000" w:sz="8" w:space="0"/>
             <w:insideV w:val="single" w:color="000000" w:sz="8" w:space="0"/>
           </w:tblBorders>
+          <w:tblCellMar>
+            <w:top w:w="100" w:type="dxa"/>
+            <w:left w:w="100" w:type="dxa"/>
+            <w:bottom w:w="100" w:type="dxa"/>
+            <w:right w:w="100" w:type="dxa"/>
+          </w:tblCellMar>
         </w:tblPrEx>
         <w:tc>
           <w:tcPr>
@@ -1229,6 +1400,12 @@
             <w:insideH w:val="single" w:color="000000" w:sz="8" w:space="0"/>
             <w:insideV w:val="single" w:color="000000" w:sz="8" w:space="0"/>
           </w:tblBorders>
+          <w:tblCellMar>
+            <w:top w:w="100" w:type="dxa"/>
+            <w:left w:w="100" w:type="dxa"/>
+            <w:bottom w:w="100" w:type="dxa"/>
+            <w:right w:w="100" w:type="dxa"/>
+          </w:tblCellMar>
         </w:tblPrEx>
         <w:tc>
           <w:tcPr>
@@ -1348,6 +1525,12 @@
             <w:insideH w:val="single" w:color="000000" w:sz="8" w:space="0"/>
             <w:insideV w:val="single" w:color="000000" w:sz="8" w:space="0"/>
           </w:tblBorders>
+          <w:tblCellMar>
+            <w:top w:w="100" w:type="dxa"/>
+            <w:left w:w="100" w:type="dxa"/>
+            <w:bottom w:w="100" w:type="dxa"/>
+            <w:right w:w="100" w:type="dxa"/>
+          </w:tblCellMar>
         </w:tblPrEx>
         <w:tc>
           <w:tcPr>
@@ -1402,6 +1585,12 @@
             <w:insideH w:val="single" w:color="000000" w:sz="8" w:space="0"/>
             <w:insideV w:val="single" w:color="000000" w:sz="8" w:space="0"/>
           </w:tblBorders>
+          <w:tblCellMar>
+            <w:top w:w="100" w:type="dxa"/>
+            <w:left w:w="100" w:type="dxa"/>
+            <w:bottom w:w="100" w:type="dxa"/>
+            <w:right w:w="100" w:type="dxa"/>
+          </w:tblCellMar>
         </w:tblPrEx>
         <w:tc>
           <w:tcPr>
@@ -1448,222 +1637,6 @@
                 <w:rtl w:val="0"/>
               </w:rPr>
               <w:t>Ator clica no botão “Adicionar”, informa o Material e a quantidade para adicionar um novo material à lista de pedidos e volta ao passo 2.</w:t>
-            </w:r>
-          </w:p>
-        </w:tc>
-      </w:tr>
-    </w:tbl>
-    <w:p>
-      <w:pPr>
-        <w:rPr>
-          <w:rFonts w:hint="default" w:ascii="Arial" w:hAnsi="Arial" w:cs="Arial"/>
-        </w:rPr>
-      </w:pPr>
-    </w:p>
-    <w:p>
-      <w:pPr>
-        <w:rPr>
-          <w:rFonts w:hint="default" w:ascii="Arial" w:hAnsi="Arial" w:cs="Arial"/>
-        </w:rPr>
-      </w:pPr>
-    </w:p>
-    <w:p>
-      <w:pPr>
-        <w:rPr>
-          <w:rFonts w:hint="default" w:ascii="Arial" w:hAnsi="Arial" w:cs="Arial"/>
-        </w:rPr>
-      </w:pPr>
-      <w:r>
-        <w:rPr>
-          <w:rFonts w:hint="default" w:ascii="Arial" w:hAnsi="Arial" w:cs="Arial"/>
-          <w:b/>
-          <w:rtl w:val="0"/>
-        </w:rPr>
-        <w:t xml:space="preserve">Seção: </w:t>
-      </w:r>
-      <w:r>
-        <w:rPr>
-          <w:rFonts w:hint="default" w:ascii="Arial" w:hAnsi="Arial" w:cs="Arial"/>
-          <w:rtl w:val="0"/>
-        </w:rPr>
-        <w:t>Solicitação Em Andamento</w:t>
-      </w:r>
-    </w:p>
-    <w:p>
-      <w:pPr>
-        <w:rPr>
-          <w:rFonts w:hint="default" w:ascii="Arial" w:hAnsi="Arial" w:cs="Arial"/>
-        </w:rPr>
-      </w:pPr>
-    </w:p>
-    <w:tbl>
-      <w:tblPr>
-        <w:tblStyle w:val="16"/>
-        <w:tblW w:w="9029" w:type="dxa"/>
-        <w:tblInd w:w="0" w:type="dxa"/>
-        <w:tblBorders>
-          <w:top w:val="single" w:color="000000" w:sz="8" w:space="0"/>
-          <w:left w:val="single" w:color="000000" w:sz="8" w:space="0"/>
-          <w:bottom w:val="single" w:color="000000" w:sz="8" w:space="0"/>
-          <w:right w:val="single" w:color="000000" w:sz="8" w:space="0"/>
-          <w:insideH w:val="single" w:color="000000" w:sz="8" w:space="0"/>
-          <w:insideV w:val="single" w:color="000000" w:sz="8" w:space="0"/>
-        </w:tblBorders>
-        <w:tblLayout w:type="fixed"/>
-        <w:tblCellMar>
-          <w:top w:w="100" w:type="dxa"/>
-          <w:left w:w="100" w:type="dxa"/>
-          <w:bottom w:w="100" w:type="dxa"/>
-          <w:right w:w="100" w:type="dxa"/>
-        </w:tblCellMar>
-      </w:tblPr>
-      <w:tblGrid>
-        <w:gridCol w:w="9029"/>
-      </w:tblGrid>
-      <w:tr>
-        <w:tblPrEx>
-          <w:tblBorders>
-            <w:top w:val="single" w:color="000000" w:sz="8" w:space="0"/>
-            <w:left w:val="single" w:color="000000" w:sz="8" w:space="0"/>
-            <w:bottom w:val="single" w:color="000000" w:sz="8" w:space="0"/>
-            <w:right w:val="single" w:color="000000" w:sz="8" w:space="0"/>
-            <w:insideH w:val="single" w:color="000000" w:sz="8" w:space="0"/>
-            <w:insideV w:val="single" w:color="000000" w:sz="8" w:space="0"/>
-          </w:tblBorders>
-        </w:tblPrEx>
-        <w:tc>
-          <w:tcPr>
-            <w:shd w:val="clear" w:color="auto" w:fill="auto"/>
-            <w:tcMar>
-              <w:top w:w="100" w:type="dxa"/>
-              <w:left w:w="100" w:type="dxa"/>
-              <w:bottom w:w="100" w:type="dxa"/>
-              <w:right w:w="100" w:type="dxa"/>
-            </w:tcMar>
-            <w:vAlign w:val="top"/>
-          </w:tcPr>
-          <w:p>
-            <w:pPr>
-              <w:keepNext w:val="0"/>
-              <w:keepLines w:val="0"/>
-              <w:widowControl w:val="0"/>
-              <w:pBdr>
-                <w:top w:val="none" w:color="auto" w:sz="0" w:space="0"/>
-                <w:left w:val="none" w:color="auto" w:sz="0" w:space="0"/>
-                <w:bottom w:val="none" w:color="auto" w:sz="0" w:space="0"/>
-                <w:right w:val="none" w:color="auto" w:sz="0" w:space="0"/>
-                <w:between w:val="none" w:color="auto" w:sz="0" w:space="0"/>
-              </w:pBdr>
-              <w:shd w:val="clear" w:fill="auto"/>
-              <w:spacing w:before="0" w:after="0" w:line="240" w:lineRule="auto"/>
-              <w:ind w:left="0" w:right="0" w:firstLine="0"/>
-              <w:jc w:val="center"/>
-              <w:rPr>
-                <w:rFonts w:hint="default" w:ascii="Arial" w:hAnsi="Arial" w:cs="Arial"/>
-                <w:b/>
-              </w:rPr>
-            </w:pPr>
-            <w:r>
-              <w:rPr>
-                <w:rFonts w:hint="default" w:ascii="Arial" w:hAnsi="Arial" w:cs="Arial"/>
-                <w:b/>
-                <w:rtl w:val="0"/>
-              </w:rPr>
-              <w:t>Fluxo Principal</w:t>
-            </w:r>
-          </w:p>
-        </w:tc>
-      </w:tr>
-      <w:tr>
-        <w:tblPrEx>
-          <w:tblBorders>
-            <w:top w:val="single" w:color="000000" w:sz="8" w:space="0"/>
-            <w:left w:val="single" w:color="000000" w:sz="8" w:space="0"/>
-            <w:bottom w:val="single" w:color="000000" w:sz="8" w:space="0"/>
-            <w:right w:val="single" w:color="000000" w:sz="8" w:space="0"/>
-            <w:insideH w:val="single" w:color="000000" w:sz="8" w:space="0"/>
-            <w:insideV w:val="single" w:color="000000" w:sz="8" w:space="0"/>
-          </w:tblBorders>
-        </w:tblPrEx>
-        <w:tc>
-          <w:tcPr>
-            <w:shd w:val="clear" w:color="auto" w:fill="auto"/>
-            <w:tcMar>
-              <w:top w:w="100" w:type="dxa"/>
-              <w:left w:w="100" w:type="dxa"/>
-              <w:bottom w:w="100" w:type="dxa"/>
-              <w:right w:w="100" w:type="dxa"/>
-            </w:tcMar>
-            <w:vAlign w:val="top"/>
-          </w:tcPr>
-          <w:p>
-            <w:pPr>
-              <w:widowControl w:val="0"/>
-              <w:numPr>
-                <w:ilvl w:val="0"/>
-                <w:numId w:val="2"/>
-              </w:numPr>
-              <w:spacing w:line="240" w:lineRule="auto"/>
-              <w:ind w:left="720" w:hanging="360"/>
-              <w:rPr>
-                <w:rFonts w:hint="default" w:ascii="Arial" w:hAnsi="Arial" w:cs="Arial"/>
-                <w:b/>
-              </w:rPr>
-            </w:pPr>
-            <w:r>
-              <w:rPr>
-                <w:rFonts w:hint="default" w:ascii="Arial" w:hAnsi="Arial" w:cs="Arial"/>
-                <w:rtl w:val="0"/>
-              </w:rPr>
-              <w:t xml:space="preserve">Ator na tela </w:t>
-            </w:r>
-            <w:r>
-              <w:rPr>
-                <w:rFonts w:hint="default" w:ascii="Arial" w:hAnsi="Arial" w:cs="Arial"/>
-                <w:color w:val="FF0000"/>
-                <w:rtl w:val="0"/>
-              </w:rPr>
-              <w:t>29T - AtenderOrdemServico</w:t>
-            </w:r>
-            <w:r>
-              <w:rPr>
-                <w:rFonts w:hint="default" w:ascii="Arial" w:hAnsi="Arial" w:cs="Arial"/>
-                <w:rtl w:val="0"/>
-              </w:rPr>
-              <w:t xml:space="preserve"> seleciona a opção Em Andamento no dropdown da área de Informações Técnicas;</w:t>
-            </w:r>
-          </w:p>
-          <w:p>
-            <w:pPr>
-              <w:keepNext w:val="0"/>
-              <w:keepLines w:val="0"/>
-              <w:widowControl w:val="0"/>
-              <w:numPr>
-                <w:ilvl w:val="0"/>
-                <w:numId w:val="2"/>
-              </w:numPr>
-              <w:pBdr>
-                <w:top w:val="none" w:color="auto" w:sz="0" w:space="0"/>
-                <w:left w:val="none" w:color="auto" w:sz="0" w:space="0"/>
-                <w:bottom w:val="none" w:color="auto" w:sz="0" w:space="0"/>
-                <w:right w:val="none" w:color="auto" w:sz="0" w:space="0"/>
-                <w:between w:val="none" w:color="auto" w:sz="0" w:space="0"/>
-              </w:pBdr>
-              <w:shd w:val="clear" w:fill="auto"/>
-              <w:spacing w:before="0" w:after="0" w:line="240" w:lineRule="auto"/>
-              <w:ind w:left="720" w:right="0" w:hanging="360"/>
-              <w:jc w:val="left"/>
-              <w:rPr>
-                <w:rFonts w:hint="default" w:ascii="Arial" w:hAnsi="Arial" w:cs="Arial"/>
-                <w:u w:val="none"/>
-              </w:rPr>
-            </w:pPr>
-            <w:r>
-              <w:rPr>
-                <w:rFonts w:hint="default" w:ascii="Arial" w:hAnsi="Arial" w:cs="Arial"/>
-                <w:rtl w:val="0"/>
-              </w:rPr>
-              <w:t>Ator clica no botão Atualizar.</w:t>
             </w:r>
           </w:p>
         </w:tc>
@@ -1824,7 +1797,7 @@
               <w:widowControl w:val="0"/>
               <w:numPr>
                 <w:ilvl w:val="0"/>
-                <w:numId w:val="3"/>
+                <w:numId w:val="2"/>
               </w:numPr>
               <w:pBdr>
                 <w:top w:val="none" w:color="auto" w:sz="0" w:space="0"/>
@@ -1839,47 +1812,16 @@
               <w:jc w:val="left"/>
               <w:rPr>
                 <w:rFonts w:hint="default" w:ascii="Arial" w:hAnsi="Arial" w:cs="Arial"/>
-              </w:rPr>
-            </w:pPr>
-            <w:r>
-              <w:rPr>
-                <w:rFonts w:hint="default" w:ascii="Arial" w:hAnsi="Arial" w:cs="Arial"/>
-                <w:rtl w:val="0"/>
-              </w:rPr>
-              <w:t>Ator seleciona o campo Entre com a mensagem dentro da área de Conversas Recentes;</w:t>
-            </w:r>
-          </w:p>
-          <w:p>
-            <w:pPr>
-              <w:keepNext w:val="0"/>
-              <w:keepLines w:val="0"/>
-              <w:widowControl w:val="0"/>
-              <w:numPr>
-                <w:ilvl w:val="0"/>
-                <w:numId w:val="3"/>
-              </w:numPr>
-              <w:pBdr>
-                <w:top w:val="none" w:color="auto" w:sz="0" w:space="0"/>
-                <w:left w:val="none" w:color="auto" w:sz="0" w:space="0"/>
-                <w:bottom w:val="none" w:color="auto" w:sz="0" w:space="0"/>
-                <w:right w:val="none" w:color="auto" w:sz="0" w:space="0"/>
-                <w:between w:val="none" w:color="auto" w:sz="0" w:space="0"/>
-              </w:pBdr>
-              <w:shd w:val="clear" w:fill="auto"/>
-              <w:spacing w:before="0" w:after="0" w:line="240" w:lineRule="auto"/>
-              <w:ind w:left="720" w:right="0" w:hanging="360"/>
-              <w:jc w:val="left"/>
-              <w:rPr>
-                <w:rFonts w:hint="default" w:ascii="Arial" w:hAnsi="Arial" w:cs="Arial"/>
                 <w:u w:val="none"/>
               </w:rPr>
             </w:pPr>
             <w:r>
               <w:rPr>
-                <w:rFonts w:hint="default" w:ascii="Arial" w:hAnsi="Arial" w:cs="Arial"/>
-                <w:rtl w:val="0"/>
-              </w:rPr>
-              <w:t>Ator digita seu texto e clica no botão Enviar.</w:t>
+                <w:rFonts w:hint="default" w:cs="Arial"/>
+                <w:rtl w:val="0"/>
+                <w:lang w:val="pt-BR"/>
+              </w:rPr>
+              <w:t>Ator clica no ícone “+” na barra de Conversas Recentes, digita seu texto no campo “Entre com a mensagem” e em seguida clica no botão “Enviar”</w:t>
             </w:r>
           </w:p>
         </w:tc>
@@ -1935,6 +1877,12 @@
             <w:insideH w:val="single" w:color="000000" w:sz="8" w:space="0"/>
             <w:insideV w:val="single" w:color="000000" w:sz="8" w:space="0"/>
           </w:tblBorders>
+          <w:tblCellMar>
+            <w:top w:w="100" w:type="dxa"/>
+            <w:left w:w="100" w:type="dxa"/>
+            <w:bottom w:w="100" w:type="dxa"/>
+            <w:right w:w="100" w:type="dxa"/>
+          </w:tblCellMar>
         </w:tblPrEx>
         <w:trPr>
           <w:trHeight w:val="600" w:hRule="atLeast"/>
@@ -2235,6 +2183,7 @@
                 <w:rFonts w:hint="default" w:ascii="Arial" w:hAnsi="Arial" w:cs="Arial"/>
                 <w:sz w:val="21"/>
                 <w:szCs w:val="21"/>
+                <w:lang w:val="pt-BR"/>
               </w:rPr>
             </w:pPr>
             <w:r>
@@ -2245,6 +2194,16 @@
                 <w:rtl w:val="0"/>
               </w:rPr>
               <w:t>Liliane</w:t>
+            </w:r>
+            <w:r>
+              <w:rPr>
+                <w:rFonts w:hint="default" w:cs="Arial"/>
+                <w:sz w:val="21"/>
+                <w:szCs w:val="21"/>
+                <w:rtl w:val="0"/>
+                <w:lang w:val="pt-BR"/>
+              </w:rPr>
+              <w:t xml:space="preserve"> Costa</w:t>
             </w:r>
           </w:p>
         </w:tc>
@@ -2449,8 +2408,165 @@
               </w:rPr>
               <w:t>Revisão</w:t>
             </w:r>
-            <w:bookmarkStart w:id="2" w:name="_GoBack"/>
-            <w:bookmarkEnd w:id="2"/>
+          </w:p>
+        </w:tc>
+      </w:tr>
+      <w:tr>
+        <w:tblPrEx>
+          <w:tblBorders>
+            <w:top w:val="single" w:color="000000" w:sz="8" w:space="0"/>
+            <w:left w:val="single" w:color="000000" w:sz="8" w:space="0"/>
+            <w:bottom w:val="single" w:color="000000" w:sz="8" w:space="0"/>
+            <w:right w:val="single" w:color="000000" w:sz="8" w:space="0"/>
+            <w:insideH w:val="single" w:color="000000" w:sz="8" w:space="0"/>
+            <w:insideV w:val="single" w:color="000000" w:sz="8" w:space="0"/>
+          </w:tblBorders>
+          <w:tblCellMar>
+            <w:top w:w="100" w:type="dxa"/>
+            <w:left w:w="100" w:type="dxa"/>
+            <w:bottom w:w="100" w:type="dxa"/>
+            <w:right w:w="100" w:type="dxa"/>
+          </w:tblCellMar>
+        </w:tblPrEx>
+        <w:tc>
+          <w:tcPr>
+            <w:shd w:val="clear" w:color="auto" w:fill="auto"/>
+            <w:tcMar>
+              <w:top w:w="100" w:type="dxa"/>
+              <w:left w:w="100" w:type="dxa"/>
+              <w:bottom w:w="100" w:type="dxa"/>
+              <w:right w:w="100" w:type="dxa"/>
+            </w:tcMar>
+            <w:vAlign w:val="top"/>
+          </w:tcPr>
+          <w:p>
+            <w:pPr>
+              <w:keepNext w:val="0"/>
+              <w:keepLines w:val="0"/>
+              <w:widowControl w:val="0"/>
+              <w:pBdr>
+                <w:top w:val="none" w:color="auto" w:sz="0" w:space="0"/>
+                <w:left w:val="none" w:color="auto" w:sz="0" w:space="0"/>
+                <w:bottom w:val="none" w:color="auto" w:sz="0" w:space="0"/>
+                <w:right w:val="none" w:color="auto" w:sz="0" w:space="0"/>
+                <w:between w:val="none" w:color="auto" w:sz="0" w:space="0"/>
+              </w:pBdr>
+              <w:shd w:val="clear" w:fill="auto"/>
+              <w:spacing w:before="0" w:after="0" w:line="240" w:lineRule="auto"/>
+              <w:ind w:left="0" w:right="0" w:firstLine="0"/>
+              <w:jc w:val="center"/>
+              <w:rPr>
+                <w:rFonts w:hint="default" w:ascii="Arial" w:hAnsi="Arial" w:cs="Arial"/>
+                <w:sz w:val="21"/>
+                <w:szCs w:val="21"/>
+                <w:rtl w:val="0"/>
+                <w:lang w:val="pt-BR"/>
+              </w:rPr>
+            </w:pPr>
+            <w:r>
+              <w:rPr>
+                <w:rFonts w:hint="default" w:cs="Arial"/>
+                <w:sz w:val="21"/>
+                <w:szCs w:val="21"/>
+                <w:rtl w:val="0"/>
+                <w:lang w:val="pt-BR"/>
+              </w:rPr>
+              <w:t>05/01/2021</w:t>
+            </w:r>
+          </w:p>
+        </w:tc>
+        <w:tc>
+          <w:tcPr>
+            <w:shd w:val="clear" w:color="auto" w:fill="auto"/>
+            <w:tcMar>
+              <w:top w:w="100" w:type="dxa"/>
+              <w:left w:w="100" w:type="dxa"/>
+              <w:bottom w:w="100" w:type="dxa"/>
+              <w:right w:w="100" w:type="dxa"/>
+            </w:tcMar>
+            <w:vAlign w:val="top"/>
+          </w:tcPr>
+          <w:p>
+            <w:pPr>
+              <w:keepNext w:val="0"/>
+              <w:keepLines w:val="0"/>
+              <w:widowControl w:val="0"/>
+              <w:pBdr>
+                <w:top w:val="none" w:color="auto" w:sz="0" w:space="0"/>
+                <w:left w:val="none" w:color="auto" w:sz="0" w:space="0"/>
+                <w:bottom w:val="none" w:color="auto" w:sz="0" w:space="0"/>
+                <w:right w:val="none" w:color="auto" w:sz="0" w:space="0"/>
+                <w:between w:val="none" w:color="auto" w:sz="0" w:space="0"/>
+              </w:pBdr>
+              <w:shd w:val="clear" w:fill="auto"/>
+              <w:spacing w:before="0" w:after="0" w:line="240" w:lineRule="auto"/>
+              <w:ind w:left="0" w:right="0" w:firstLine="0"/>
+              <w:jc w:val="center"/>
+              <w:rPr>
+                <w:rFonts w:hint="default" w:ascii="Arial" w:hAnsi="Arial" w:cs="Arial"/>
+                <w:sz w:val="21"/>
+                <w:szCs w:val="21"/>
+                <w:rtl w:val="0"/>
+                <w:lang w:val="pt-BR"/>
+              </w:rPr>
+            </w:pPr>
+            <w:r>
+              <w:rPr>
+                <w:rFonts w:hint="default" w:cs="Arial"/>
+                <w:sz w:val="21"/>
+                <w:szCs w:val="21"/>
+                <w:rtl w:val="0"/>
+                <w:lang w:val="pt-BR"/>
+              </w:rPr>
+              <w:t>Liliane Costa</w:t>
+            </w:r>
+          </w:p>
+        </w:tc>
+        <w:tc>
+          <w:tcPr>
+            <w:shd w:val="clear" w:color="auto" w:fill="auto"/>
+            <w:tcMar>
+              <w:top w:w="100" w:type="dxa"/>
+              <w:left w:w="100" w:type="dxa"/>
+              <w:bottom w:w="100" w:type="dxa"/>
+              <w:right w:w="100" w:type="dxa"/>
+            </w:tcMar>
+            <w:vAlign w:val="top"/>
+          </w:tcPr>
+          <w:p>
+            <w:pPr>
+              <w:keepNext w:val="0"/>
+              <w:keepLines w:val="0"/>
+              <w:widowControl w:val="0"/>
+              <w:pBdr>
+                <w:top w:val="none" w:color="auto" w:sz="0" w:space="0"/>
+                <w:left w:val="none" w:color="auto" w:sz="0" w:space="0"/>
+                <w:bottom w:val="none" w:color="auto" w:sz="0" w:space="0"/>
+                <w:right w:val="none" w:color="auto" w:sz="0" w:space="0"/>
+                <w:between w:val="none" w:color="auto" w:sz="0" w:space="0"/>
+              </w:pBdr>
+              <w:shd w:val="clear" w:fill="auto"/>
+              <w:spacing w:before="0" w:after="0" w:line="240" w:lineRule="auto"/>
+              <w:ind w:left="0" w:right="0" w:firstLine="0"/>
+              <w:jc w:val="center"/>
+              <w:rPr>
+                <w:rFonts w:hint="default" w:ascii="Arial" w:hAnsi="Arial" w:cs="Arial"/>
+                <w:sz w:val="21"/>
+                <w:szCs w:val="21"/>
+                <w:rtl w:val="0"/>
+                <w:lang w:val="pt-BR"/>
+              </w:rPr>
+            </w:pPr>
+            <w:r>
+              <w:rPr>
+                <w:rFonts w:hint="default" w:cs="Arial"/>
+                <w:sz w:val="21"/>
+                <w:szCs w:val="21"/>
+                <w:rtl w:val="0"/>
+                <w:lang w:val="pt-BR"/>
+              </w:rPr>
+              <w:t>Atualização</w:t>
+            </w:r>
           </w:p>
         </w:tc>
       </w:tr>
@@ -2760,128 +2876,10 @@
       </w:rPr>
     </w:lvl>
   </w:abstractNum>
-  <w:abstractNum w:abstractNumId="2">
-    <w:nsid w:val="5CE81892"/>
-    <w:multiLevelType w:val="multilevel"/>
-    <w:tmpl w:val="5CE81892"/>
-    <w:lvl w:ilvl="0" w:tentative="0">
-      <w:start w:val="1"/>
-      <w:numFmt w:val="decimal"/>
-      <w:lvlText w:val="%1."/>
-      <w:lvlJc w:val="left"/>
-      <w:pPr>
-        <w:ind w:left="720" w:hanging="360"/>
-      </w:pPr>
-      <w:rPr>
-        <w:rFonts w:ascii="Arial" w:hAnsi="Arial" w:eastAsia="Arial" w:cs="Arial"/>
-        <w:b/>
-        <w:u w:val="none"/>
-      </w:rPr>
-    </w:lvl>
-    <w:lvl w:ilvl="1" w:tentative="0">
-      <w:start w:val="1"/>
-      <w:numFmt w:val="lowerLetter"/>
-      <w:lvlText w:val="%2."/>
-      <w:lvlJc w:val="left"/>
-      <w:pPr>
-        <w:ind w:left="1440" w:hanging="360"/>
-      </w:pPr>
-      <w:rPr>
-        <w:u w:val="none"/>
-      </w:rPr>
-    </w:lvl>
-    <w:lvl w:ilvl="2" w:tentative="0">
-      <w:start w:val="1"/>
-      <w:numFmt w:val="lowerRoman"/>
-      <w:lvlText w:val="%3."/>
-      <w:lvlJc w:val="right"/>
-      <w:pPr>
-        <w:ind w:left="2160" w:hanging="360"/>
-      </w:pPr>
-      <w:rPr>
-        <w:u w:val="none"/>
-      </w:rPr>
-    </w:lvl>
-    <w:lvl w:ilvl="3" w:tentative="0">
-      <w:start w:val="1"/>
-      <w:numFmt w:val="decimal"/>
-      <w:lvlText w:val="%4."/>
-      <w:lvlJc w:val="left"/>
-      <w:pPr>
-        <w:ind w:left="2880" w:hanging="360"/>
-      </w:pPr>
-      <w:rPr>
-        <w:u w:val="none"/>
-      </w:rPr>
-    </w:lvl>
-    <w:lvl w:ilvl="4" w:tentative="0">
-      <w:start w:val="1"/>
-      <w:numFmt w:val="lowerLetter"/>
-      <w:lvlText w:val="%5."/>
-      <w:lvlJc w:val="left"/>
-      <w:pPr>
-        <w:ind w:left="3600" w:hanging="360"/>
-      </w:pPr>
-      <w:rPr>
-        <w:u w:val="none"/>
-      </w:rPr>
-    </w:lvl>
-    <w:lvl w:ilvl="5" w:tentative="0">
-      <w:start w:val="1"/>
-      <w:numFmt w:val="lowerRoman"/>
-      <w:lvlText w:val="%6."/>
-      <w:lvlJc w:val="right"/>
-      <w:pPr>
-        <w:ind w:left="4320" w:hanging="360"/>
-      </w:pPr>
-      <w:rPr>
-        <w:u w:val="none"/>
-      </w:rPr>
-    </w:lvl>
-    <w:lvl w:ilvl="6" w:tentative="0">
-      <w:start w:val="1"/>
-      <w:numFmt w:val="decimal"/>
-      <w:lvlText w:val="%7."/>
-      <w:lvlJc w:val="left"/>
-      <w:pPr>
-        <w:ind w:left="5040" w:hanging="360"/>
-      </w:pPr>
-      <w:rPr>
-        <w:u w:val="none"/>
-      </w:rPr>
-    </w:lvl>
-    <w:lvl w:ilvl="7" w:tentative="0">
-      <w:start w:val="1"/>
-      <w:numFmt w:val="lowerLetter"/>
-      <w:lvlText w:val="%8."/>
-      <w:lvlJc w:val="left"/>
-      <w:pPr>
-        <w:ind w:left="5760" w:hanging="360"/>
-      </w:pPr>
-      <w:rPr>
-        <w:u w:val="none"/>
-      </w:rPr>
-    </w:lvl>
-    <w:lvl w:ilvl="8" w:tentative="0">
-      <w:start w:val="1"/>
-      <w:numFmt w:val="lowerRoman"/>
-      <w:lvlText w:val="%9."/>
-      <w:lvlJc w:val="right"/>
-      <w:pPr>
-        <w:ind w:left="6480" w:hanging="360"/>
-      </w:pPr>
-      <w:rPr>
-        <w:u w:val="none"/>
-      </w:rPr>
-    </w:lvl>
-  </w:abstractNum>
   <w:num w:numId="1">
     <w:abstractNumId w:val="1"/>
   </w:num>
   <w:num w:numId="2">
-    <w:abstractNumId w:val="2"/>
-  </w:num>
-  <w:num w:numId="3">
     <w:abstractNumId w:val="0"/>
   </w:num>
 </w:numbering>
@@ -2895,6 +2893,7 @@
         <w:rFonts w:ascii="Arial" w:hAnsi="Arial" w:eastAsia="Arial" w:cs="Arial"/>
       </w:rPr>
     </w:rPrDefault>
+    <w:pPrDefault/>
   </w:docDefaults>
   <w:latentStyles w:count="260" w:defQFormat="0" w:defUnhideWhenUsed="1" w:defSemiHidden="1" w:defUIPriority="99" w:defLockedState="0">
     <w:lsdException w:qFormat="1" w:unhideWhenUsed="0" w:uiPriority="0" w:semiHidden="0" w:name="Normal"/>
@@ -3047,104 +3046,6 @@
     <w:lsdException w:unhideWhenUsed="0" w:uiPriority="0" w:semiHidden="0" w:name="Balloon Text"/>
     <w:lsdException w:unhideWhenUsed="0" w:uiPriority="0" w:semiHidden="0" w:name="Table Grid"/>
     <w:lsdException w:unhideWhenUsed="0" w:uiPriority="0" w:semiHidden="0" w:name="Table Theme"/>
-    <w:lsdException w:unhideWhenUsed="0" w:uiPriority="60" w:semiHidden="0" w:name="Light Shading"/>
-    <w:lsdException w:unhideWhenUsed="0" w:uiPriority="61" w:semiHidden="0" w:name="Light List"/>
-    <w:lsdException w:unhideWhenUsed="0" w:uiPriority="62" w:semiHidden="0" w:name="Light Grid"/>
-    <w:lsdException w:unhideWhenUsed="0" w:uiPriority="63" w:semiHidden="0" w:name="Medium Shading 1"/>
-    <w:lsdException w:unhideWhenUsed="0" w:uiPriority="64" w:semiHidden="0" w:name="Medium Shading 2"/>
-    <w:lsdException w:unhideWhenUsed="0" w:uiPriority="65" w:semiHidden="0" w:name="Medium List 1"/>
-    <w:lsdException w:unhideWhenUsed="0" w:uiPriority="66" w:semiHidden="0" w:name="Medium List 2"/>
-    <w:lsdException w:unhideWhenUsed="0" w:uiPriority="67" w:semiHidden="0" w:name="Medium Grid 1"/>
-    <w:lsdException w:unhideWhenUsed="0" w:uiPriority="68" w:semiHidden="0" w:name="Medium Grid 2"/>
-    <w:lsdException w:unhideWhenUsed="0" w:uiPriority="69" w:semiHidden="0" w:name="Medium Grid 3"/>
-    <w:lsdException w:unhideWhenUsed="0" w:uiPriority="70" w:semiHidden="0" w:name="Dark List"/>
-    <w:lsdException w:unhideWhenUsed="0" w:uiPriority="71" w:semiHidden="0" w:name="Colorful Shading"/>
-    <w:lsdException w:unhideWhenUsed="0" w:uiPriority="72" w:semiHidden="0" w:name="Colorful List"/>
-    <w:lsdException w:unhideWhenUsed="0" w:uiPriority="73" w:semiHidden="0" w:name="Colorful Grid"/>
-    <w:lsdException w:unhideWhenUsed="0" w:uiPriority="60" w:semiHidden="0" w:name="Light Shading Accent 1"/>
-    <w:lsdException w:unhideWhenUsed="0" w:uiPriority="61" w:semiHidden="0" w:name="Light List Accent 1"/>
-    <w:lsdException w:unhideWhenUsed="0" w:uiPriority="62" w:semiHidden="0" w:name="Light Grid Accent 1"/>
-    <w:lsdException w:unhideWhenUsed="0" w:uiPriority="63" w:semiHidden="0" w:name="Medium Shading 1 Accent 1"/>
-    <w:lsdException w:unhideWhenUsed="0" w:uiPriority="64" w:semiHidden="0" w:name="Medium Shading 2 Accent 1"/>
-    <w:lsdException w:unhideWhenUsed="0" w:uiPriority="65" w:semiHidden="0" w:name="Medium List 1 Accent 1"/>
-    <w:lsdException w:unhideWhenUsed="0" w:uiPriority="66" w:semiHidden="0" w:name="Medium List 2 Accent 1"/>
-    <w:lsdException w:unhideWhenUsed="0" w:uiPriority="67" w:semiHidden="0" w:name="Medium Grid 1 Accent 1"/>
-    <w:lsdException w:unhideWhenUsed="0" w:uiPriority="68" w:semiHidden="0" w:name="Medium Grid 2 Accent 1"/>
-    <w:lsdException w:unhideWhenUsed="0" w:uiPriority="69" w:semiHidden="0" w:name="Medium Grid 3 Accent 1"/>
-    <w:lsdException w:unhideWhenUsed="0" w:uiPriority="70" w:semiHidden="0" w:name="Dark List Accent 1"/>
-    <w:lsdException w:unhideWhenUsed="0" w:uiPriority="71" w:semiHidden="0" w:name="Colorful Shading Accent 1"/>
-    <w:lsdException w:unhideWhenUsed="0" w:uiPriority="72" w:semiHidden="0" w:name="Colorful List Accent 1"/>
-    <w:lsdException w:unhideWhenUsed="0" w:uiPriority="73" w:semiHidden="0" w:name="Colorful Grid Accent 1"/>
-    <w:lsdException w:unhideWhenUsed="0" w:uiPriority="60" w:semiHidden="0" w:name="Light Shading Accent 2"/>
-    <w:lsdException w:unhideWhenUsed="0" w:uiPriority="61" w:semiHidden="0" w:name="Light List Accent 2"/>
-    <w:lsdException w:unhideWhenUsed="0" w:uiPriority="62" w:semiHidden="0" w:name="Light Grid Accent 2"/>
-    <w:lsdException w:unhideWhenUsed="0" w:uiPriority="63" w:semiHidden="0" w:name="Medium Shading 1 Accent 2"/>
-    <w:lsdException w:unhideWhenUsed="0" w:uiPriority="64" w:semiHidden="0" w:name="Medium Shading 2 Accent 2"/>
-    <w:lsdException w:unhideWhenUsed="0" w:uiPriority="65" w:semiHidden="0" w:name="Medium List 1 Accent 2"/>
-    <w:lsdException w:unhideWhenUsed="0" w:uiPriority="66" w:semiHidden="0" w:name="Medium List 2 Accent 2"/>
-    <w:lsdException w:unhideWhenUsed="0" w:uiPriority="67" w:semiHidden="0" w:name="Medium Grid 1 Accent 2"/>
-    <w:lsdException w:unhideWhenUsed="0" w:uiPriority="68" w:semiHidden="0" w:name="Medium Grid 2 Accent 2"/>
-    <w:lsdException w:unhideWhenUsed="0" w:uiPriority="69" w:semiHidden="0" w:name="Medium Grid 3 Accent 2"/>
-    <w:lsdException w:unhideWhenUsed="0" w:uiPriority="70" w:semiHidden="0" w:name="Dark List Accent 2"/>
-    <w:lsdException w:unhideWhenUsed="0" w:uiPriority="71" w:semiHidden="0" w:name="Colorful Shading Accent 2"/>
-    <w:lsdException w:unhideWhenUsed="0" w:uiPriority="72" w:semiHidden="0" w:name="Colorful List Accent 2"/>
-    <w:lsdException w:unhideWhenUsed="0" w:uiPriority="73" w:semiHidden="0" w:name="Colorful Grid Accent 2"/>
-    <w:lsdException w:unhideWhenUsed="0" w:uiPriority="60" w:semiHidden="0" w:name="Light Shading Accent 3"/>
-    <w:lsdException w:unhideWhenUsed="0" w:uiPriority="61" w:semiHidden="0" w:name="Light List Accent 3"/>
-    <w:lsdException w:unhideWhenUsed="0" w:uiPriority="62" w:semiHidden="0" w:name="Light Grid Accent 3"/>
-    <w:lsdException w:unhideWhenUsed="0" w:uiPriority="63" w:semiHidden="0" w:name="Medium Shading 1 Accent 3"/>
-    <w:lsdException w:unhideWhenUsed="0" w:uiPriority="64" w:semiHidden="0" w:name="Medium Shading 2 Accent 3"/>
-    <w:lsdException w:unhideWhenUsed="0" w:uiPriority="65" w:semiHidden="0" w:name="Medium List 1 Accent 3"/>
-    <w:lsdException w:unhideWhenUsed="0" w:uiPriority="66" w:semiHidden="0" w:name="Medium List 2 Accent 3"/>
-    <w:lsdException w:unhideWhenUsed="0" w:uiPriority="67" w:semiHidden="0" w:name="Medium Grid 1 Accent 3"/>
-    <w:lsdException w:unhideWhenUsed="0" w:uiPriority="68" w:semiHidden="0" w:name="Medium Grid 2 Accent 3"/>
-    <w:lsdException w:unhideWhenUsed="0" w:uiPriority="69" w:semiHidden="0" w:name="Medium Grid 3 Accent 3"/>
-    <w:lsdException w:unhideWhenUsed="0" w:uiPriority="70" w:semiHidden="0" w:name="Dark List Accent 3"/>
-    <w:lsdException w:unhideWhenUsed="0" w:uiPriority="71" w:semiHidden="0" w:name="Colorful Shading Accent 3"/>
-    <w:lsdException w:unhideWhenUsed="0" w:uiPriority="72" w:semiHidden="0" w:name="Colorful List Accent 3"/>
-    <w:lsdException w:unhideWhenUsed="0" w:uiPriority="73" w:semiHidden="0" w:name="Colorful Grid Accent 3"/>
-    <w:lsdException w:unhideWhenUsed="0" w:uiPriority="60" w:semiHidden="0" w:name="Light Shading Accent 4"/>
-    <w:lsdException w:unhideWhenUsed="0" w:uiPriority="61" w:semiHidden="0" w:name="Light List Accent 4"/>
-    <w:lsdException w:unhideWhenUsed="0" w:uiPriority="62" w:semiHidden="0" w:name="Light Grid Accent 4"/>
-    <w:lsdException w:unhideWhenUsed="0" w:uiPriority="63" w:semiHidden="0" w:name="Medium Shading 1 Accent 4"/>
-    <w:lsdException w:unhideWhenUsed="0" w:uiPriority="64" w:semiHidden="0" w:name="Medium Shading 2 Accent 4"/>
-    <w:lsdException w:unhideWhenUsed="0" w:uiPriority="65" w:semiHidden="0" w:name="Medium List 1 Accent 4"/>
-    <w:lsdException w:unhideWhenUsed="0" w:uiPriority="66" w:semiHidden="0" w:name="Medium List 2 Accent 4"/>
-    <w:lsdException w:unhideWhenUsed="0" w:uiPriority="67" w:semiHidden="0" w:name="Medium Grid 1 Accent 4"/>
-    <w:lsdException w:unhideWhenUsed="0" w:uiPriority="68" w:semiHidden="0" w:name="Medium Grid 2 Accent 4"/>
-    <w:lsdException w:unhideWhenUsed="0" w:uiPriority="69" w:semiHidden="0" w:name="Medium Grid 3 Accent 4"/>
-    <w:lsdException w:unhideWhenUsed="0" w:uiPriority="70" w:semiHidden="0" w:name="Dark List Accent 4"/>
-    <w:lsdException w:unhideWhenUsed="0" w:uiPriority="71" w:semiHidden="0" w:name="Colorful Shading Accent 4"/>
-    <w:lsdException w:unhideWhenUsed="0" w:uiPriority="72" w:semiHidden="0" w:name="Colorful List Accent 4"/>
-    <w:lsdException w:unhideWhenUsed="0" w:uiPriority="73" w:semiHidden="0" w:name="Colorful Grid Accent 4"/>
-    <w:lsdException w:unhideWhenUsed="0" w:uiPriority="60" w:semiHidden="0" w:name="Light Shading Accent 5"/>
-    <w:lsdException w:unhideWhenUsed="0" w:uiPriority="61" w:semiHidden="0" w:name="Light List Accent 5"/>
-    <w:lsdException w:unhideWhenUsed="0" w:uiPriority="62" w:semiHidden="0" w:name="Light Grid Accent 5"/>
-    <w:lsdException w:unhideWhenUsed="0" w:uiPriority="63" w:semiHidden="0" w:name="Medium Shading 1 Accent 5"/>
-    <w:lsdException w:unhideWhenUsed="0" w:uiPriority="64" w:semiHidden="0" w:name="Medium Shading 2 Accent 5"/>
-    <w:lsdException w:unhideWhenUsed="0" w:uiPriority="65" w:semiHidden="0" w:name="Medium List 1 Accent 5"/>
-    <w:lsdException w:unhideWhenUsed="0" w:uiPriority="66" w:semiHidden="0" w:name="Medium List 2 Accent 5"/>
-    <w:lsdException w:unhideWhenUsed="0" w:uiPriority="67" w:semiHidden="0" w:name="Medium Grid 1 Accent 5"/>
-    <w:lsdException w:unhideWhenUsed="0" w:uiPriority="68" w:semiHidden="0" w:name="Medium Grid 2 Accent 5"/>
-    <w:lsdException w:unhideWhenUsed="0" w:uiPriority="69" w:semiHidden="0" w:name="Medium Grid 3 Accent 5"/>
-    <w:lsdException w:unhideWhenUsed="0" w:uiPriority="70" w:semiHidden="0" w:name="Dark List Accent 5"/>
-    <w:lsdException w:unhideWhenUsed="0" w:uiPriority="71" w:semiHidden="0" w:name="Colorful Shading Accent 5"/>
-    <w:lsdException w:unhideWhenUsed="0" w:uiPriority="72" w:semiHidden="0" w:name="Colorful List Accent 5"/>
-    <w:lsdException w:unhideWhenUsed="0" w:uiPriority="73" w:semiHidden="0" w:name="Colorful Grid Accent 5"/>
-    <w:lsdException w:unhideWhenUsed="0" w:uiPriority="60" w:semiHidden="0" w:name="Light Shading Accent 6"/>
-    <w:lsdException w:unhideWhenUsed="0" w:uiPriority="61" w:semiHidden="0" w:name="Light List Accent 6"/>
-    <w:lsdException w:unhideWhenUsed="0" w:uiPriority="62" w:semiHidden="0" w:name="Light Grid Accent 6"/>
-    <w:lsdException w:unhideWhenUsed="0" w:uiPriority="63" w:semiHidden="0" w:name="Medium Shading 1 Accent 6"/>
-    <w:lsdException w:unhideWhenUsed="0" w:uiPriority="64" w:semiHidden="0" w:name="Medium Shading 2 Accent 6"/>
-    <w:lsdException w:unhideWhenUsed="0" w:uiPriority="65" w:semiHidden="0" w:name="Medium List 1 Accent 6"/>
-    <w:lsdException w:unhideWhenUsed="0" w:uiPriority="66" w:semiHidden="0" w:name="Medium List 2 Accent 6"/>
-    <w:lsdException w:unhideWhenUsed="0" w:uiPriority="67" w:semiHidden="0" w:name="Medium Grid 1 Accent 6"/>
-    <w:lsdException w:unhideWhenUsed="0" w:uiPriority="68" w:semiHidden="0" w:name="Medium Grid 2 Accent 6"/>
-    <w:lsdException w:unhideWhenUsed="0" w:uiPriority="69" w:semiHidden="0" w:name="Medium Grid 3 Accent 6"/>
-    <w:lsdException w:unhideWhenUsed="0" w:uiPriority="70" w:semiHidden="0" w:name="Dark List Accent 6"/>
-    <w:lsdException w:unhideWhenUsed="0" w:uiPriority="71" w:semiHidden="0" w:name="Colorful Shading Accent 6"/>
-    <w:lsdException w:unhideWhenUsed="0" w:uiPriority="72" w:semiHidden="0" w:name="Colorful List Accent 6"/>
-    <w:lsdException w:unhideWhenUsed="0" w:uiPriority="73" w:semiHidden="0" w:name="Colorful Grid Accent 6"/>
   </w:latentStyles>
   <w:style w:type="paragraph" w:default="1" w:styleId="1">
     <w:name w:val="Normal"/>
@@ -3282,6 +3183,22 @@
     </w:tblPr>
   </w:style>
   <w:style w:type="paragraph" w:styleId="10">
+    <w:name w:val="Title"/>
+    <w:basedOn w:val="1"/>
+    <w:next w:val="1"/>
+    <w:qFormat/>
+    <w:uiPriority w:val="0"/>
+    <w:pPr>
+      <w:keepNext/>
+      <w:keepLines/>
+      <w:spacing w:before="0" w:after="60"/>
+    </w:pPr>
+    <w:rPr>
+      <w:sz w:val="52"/>
+      <w:szCs w:val="52"/>
+    </w:rPr>
+  </w:style>
+  <w:style w:type="paragraph" w:styleId="11">
     <w:name w:val="Subtitle"/>
     <w:basedOn w:val="1"/>
     <w:next w:val="1"/>
@@ -3297,22 +3214,6 @@
       <w:color w:val="666666"/>
       <w:sz w:val="30"/>
       <w:szCs w:val="30"/>
-    </w:rPr>
-  </w:style>
-  <w:style w:type="paragraph" w:styleId="11">
-    <w:name w:val="Title"/>
-    <w:basedOn w:val="1"/>
-    <w:next w:val="1"/>
-    <w:qFormat/>
-    <w:uiPriority w:val="0"/>
-    <w:pPr>
-      <w:keepNext/>
-      <w:keepLines/>
-      <w:spacing w:before="0" w:after="60"/>
-    </w:pPr>
-    <w:rPr>
-      <w:sz w:val="52"/>
-      <w:szCs w:val="52"/>
     </w:rPr>
   </w:style>
   <w:style w:type="table" w:customStyle="1" w:styleId="12">
@@ -3568,7 +3469,7 @@
         <a:solidFill>
           <a:schemeClr val="phClr"/>
         </a:solidFill>
-        <a:gradFill rotWithShape="true">
+        <a:gradFill rotWithShape="1">
           <a:gsLst>
             <a:gs pos="0">
               <a:schemeClr val="phClr">
@@ -3589,9 +3490,9 @@
               </a:schemeClr>
             </a:gs>
           </a:gsLst>
-          <a:lin ang="16200000" scaled="true"/>
+          <a:lin ang="16200000" scaled="1"/>
         </a:gradFill>
-        <a:gradFill rotWithShape="true">
+        <a:gradFill rotWithShape="1">
           <a:gsLst>
             <a:gs pos="0">
               <a:schemeClr val="phClr">
@@ -3608,7 +3509,7 @@
               </a:schemeClr>
             </a:gs>
           </a:gsLst>
-          <a:lin ang="16200000" scaled="false"/>
+          <a:lin ang="16200000" scaled="0"/>
         </a:gradFill>
       </a:fillStyleLst>
       <a:lnStyleLst>
@@ -3678,7 +3579,7 @@
         <a:solidFill>
           <a:schemeClr val="phClr"/>
         </a:solidFill>
-        <a:gradFill rotWithShape="true">
+        <a:gradFill rotWithShape="1">
           <a:gsLst>
             <a:gs pos="0">
               <a:schemeClr val="phClr">
@@ -3704,7 +3605,7 @@
             <a:fillToRect l="50000" t="-80000" r="50000" b="180000"/>
           </a:path>
         </a:gradFill>
-        <a:gradFill rotWithShape="true">
+        <a:gradFill rotWithShape="1">
           <a:gsLst>
             <a:gs pos="0">
               <a:schemeClr val="phClr">

</xml_diff>